<commit_message>
EOF push (1201.c added). Code Plan to be updated.
</commit_message>
<xml_diff>
--- a/Code Plan.docx
+++ b/Code Plan.docx
@@ -136,6 +136,57 @@
       <w:pPr>
         <w:rPr>
           <w:rFonts w:ascii="Times New Roman" w:hAnsi="Times New Roman" w:cs="Times New Roman"/>
+        </w:rPr>
+      </w:pPr>
+      <w:r>
+        <w:rPr>
+          <w:rFonts w:ascii="Times New Roman" w:hAnsi="Times New Roman" w:cs="Times New Roman"/>
+          <w:b/>
+          <w:bCs/>
+        </w:rPr>
+        <w:t>Setup Pins</w:t>
+      </w:r>
+    </w:p>
+    <w:p>
+      <w:pPr>
+        <w:pStyle w:val="ListParagraph"/>
+        <w:numPr>
+          <w:ilvl w:val="0"/>
+          <w:numId w:val="5"/>
+        </w:numPr>
+        <w:rPr>
+          <w:rFonts w:ascii="Times New Roman" w:hAnsi="Times New Roman" w:cs="Times New Roman"/>
+        </w:rPr>
+      </w:pPr>
+      <w:r>
+        <w:rPr>
+          <w:rFonts w:ascii="Times New Roman" w:hAnsi="Times New Roman" w:cs="Times New Roman"/>
+        </w:rPr>
+        <w:t>Set PD1 and PD2 as output pins.</w:t>
+      </w:r>
+    </w:p>
+    <w:p>
+      <w:pPr>
+        <w:pStyle w:val="ListParagraph"/>
+        <w:numPr>
+          <w:ilvl w:val="0"/>
+          <w:numId w:val="5"/>
+        </w:numPr>
+        <w:rPr>
+          <w:rFonts w:ascii="Times New Roman" w:hAnsi="Times New Roman" w:cs="Times New Roman"/>
+        </w:rPr>
+      </w:pPr>
+      <w:r>
+        <w:rPr>
+          <w:rFonts w:ascii="Times New Roman" w:hAnsi="Times New Roman" w:cs="Times New Roman"/>
+        </w:rPr>
+        <w:t>Set PA0 and PA1 as input pins.</w:t>
+      </w:r>
+    </w:p>
+    <w:p>
+      <w:pPr>
+        <w:rPr>
+          <w:rFonts w:ascii="Times New Roman" w:hAnsi="Times New Roman" w:cs="Times New Roman"/>
           <w:b/>
           <w:bCs/>
         </w:rPr>
@@ -897,6 +948,7 @@
         <w:rPr>
           <w:rFonts w:ascii="Times New Roman" w:hAnsi="Times New Roman" w:cs="Times New Roman"/>
         </w:rPr>
+        <w:lastRenderedPageBreak/>
         <w:t>Reset counter = 0.</w:t>
       </w:r>
     </w:p>
@@ -989,7 +1041,6 @@
         <w:rPr>
           <w:rFonts w:ascii="Times New Roman" w:hAnsi="Times New Roman" w:cs="Times New Roman"/>
         </w:rPr>
-        <w:lastRenderedPageBreak/>
         <w:t>Set output value = upper threshold</w:t>
       </w:r>
     </w:p>

</xml_diff>

<commit_message>
Updated Code Plan.docx. Added Timer ISR.
</commit_message>
<xml_diff>
--- a/Code Plan.docx
+++ b/Code Plan.docx
@@ -25,9 +25,28 @@
       <w:pPr>
         <w:rPr>
           <w:rFonts w:ascii="Times New Roman" w:hAnsi="Times New Roman" w:cs="Times New Roman"/>
+        </w:rPr>
+      </w:pPr>
+      <w:r>
+        <w:rPr>
+          <w:rFonts w:ascii="Times New Roman" w:hAnsi="Times New Roman" w:cs="Times New Roman"/>
           <w:b/>
           <w:bCs/>
         </w:rPr>
+        <w:t xml:space="preserve">Basic Operation: </w:t>
+      </w:r>
+      <w:r>
+        <w:rPr>
+          <w:rFonts w:ascii="Times New Roman" w:hAnsi="Times New Roman" w:cs="Times New Roman"/>
+        </w:rPr>
+        <w:t>The program uses TIMER1 interrupts to initiate each ADC conversion manually, which allows for better control over the sample rate.</w:t>
+      </w:r>
+    </w:p>
+    <w:p>
+      <w:pPr>
+        <w:rPr>
+          <w:rFonts w:ascii="Times New Roman" w:hAnsi="Times New Roman" w:cs="Times New Roman"/>
+        </w:rPr>
       </w:pPr>
       <w:r>
         <w:rPr>
@@ -35,7 +54,7 @@
           <w:b/>
           <w:bCs/>
         </w:rPr>
-        <w:t>Variables</w:t>
+        <w:t>Setup Pins</w:t>
       </w:r>
     </w:p>
     <w:p>
@@ -49,19 +68,11 @@
           <w:rFonts w:ascii="Times New Roman" w:hAnsi="Times New Roman" w:cs="Times New Roman"/>
         </w:rPr>
       </w:pPr>
-      <w:proofErr w:type="spellStart"/>
-      <w:r>
-        <w:rPr>
-          <w:rFonts w:ascii="Times New Roman" w:hAnsi="Times New Roman" w:cs="Times New Roman"/>
-        </w:rPr>
-        <w:t>activeADC</w:t>
-      </w:r>
-      <w:proofErr w:type="spellEnd"/>
-      <w:r>
-        <w:rPr>
-          <w:rFonts w:ascii="Times New Roman" w:hAnsi="Times New Roman" w:cs="Times New Roman"/>
-        </w:rPr>
-        <w:t xml:space="preserve"> = keeps track of which channel is currently active</w:t>
+      <w:r>
+        <w:rPr>
+          <w:rFonts w:ascii="Times New Roman" w:hAnsi="Times New Roman" w:cs="Times New Roman"/>
+        </w:rPr>
+        <w:t>Set PD1 and PD2 as output pins.</w:t>
       </w:r>
     </w:p>
     <w:p>
@@ -79,7 +90,24 @@
         <w:rPr>
           <w:rFonts w:ascii="Times New Roman" w:hAnsi="Times New Roman" w:cs="Times New Roman"/>
         </w:rPr>
-        <w:t>POT = value of potentiometer</w:t>
+        <w:t>Set PA0 and PA1 as input pins.</w:t>
+      </w:r>
+    </w:p>
+    <w:p>
+      <w:pPr>
+        <w:rPr>
+          <w:rFonts w:ascii="Times New Roman" w:hAnsi="Times New Roman" w:cs="Times New Roman"/>
+          <w:b/>
+          <w:bCs/>
+        </w:rPr>
+      </w:pPr>
+      <w:r>
+        <w:rPr>
+          <w:rFonts w:ascii="Times New Roman" w:hAnsi="Times New Roman" w:cs="Times New Roman"/>
+          <w:b/>
+          <w:bCs/>
+        </w:rPr>
+        <w:t>Setup Timer1</w:t>
       </w:r>
     </w:p>
     <w:p>
@@ -93,19 +121,23 @@
           <w:rFonts w:ascii="Times New Roman" w:hAnsi="Times New Roman" w:cs="Times New Roman"/>
         </w:rPr>
       </w:pPr>
-      <w:proofErr w:type="spellStart"/>
-      <w:r>
-        <w:rPr>
-          <w:rFonts w:ascii="Times New Roman" w:hAnsi="Times New Roman" w:cs="Times New Roman"/>
-        </w:rPr>
-        <w:t>ADCin</w:t>
-      </w:r>
-      <w:proofErr w:type="spellEnd"/>
-      <w:r>
-        <w:rPr>
-          <w:rFonts w:ascii="Times New Roman" w:hAnsi="Times New Roman" w:cs="Times New Roman"/>
-        </w:rPr>
-        <w:t xml:space="preserve"> = value of guitar line in</w:t>
+      <w:r>
+        <w:rPr>
+          <w:rFonts w:ascii="Times New Roman" w:hAnsi="Times New Roman" w:cs="Times New Roman"/>
+        </w:rPr>
+        <w:t>Initialize TIMER1 counter</w:t>
+      </w:r>
+      <w:r>
+        <w:rPr>
+          <w:rFonts w:ascii="Times New Roman" w:hAnsi="Times New Roman" w:cs="Times New Roman"/>
+        </w:rPr>
+        <w:t xml:space="preserve"> TCNT1</w:t>
+      </w:r>
+      <w:r>
+        <w:rPr>
+          <w:rFonts w:ascii="Times New Roman" w:hAnsi="Times New Roman" w:cs="Times New Roman"/>
+        </w:rPr>
+        <w:t xml:space="preserve"> to 0x00.</w:t>
       </w:r>
     </w:p>
     <w:p>
@@ -123,80 +155,191 @@
         <w:rPr>
           <w:rFonts w:ascii="Times New Roman" w:hAnsi="Times New Roman" w:cs="Times New Roman"/>
         </w:rPr>
-        <w:t>Counter = 0 = keeps track of number of ADC conversions since last poten</w:t>
-      </w:r>
-      <w:r>
-        <w:rPr>
-          <w:rFonts w:ascii="Times New Roman" w:hAnsi="Times New Roman" w:cs="Times New Roman"/>
-        </w:rPr>
-        <w:t>tiometer</w:t>
-      </w:r>
-    </w:p>
-    <w:p>
-      <w:pPr>
-        <w:rPr>
-          <w:rFonts w:ascii="Times New Roman" w:hAnsi="Times New Roman" w:cs="Times New Roman"/>
-        </w:rPr>
-      </w:pPr>
-      <w:r>
+        <w:t xml:space="preserve">Set </w:t>
+      </w:r>
+      <w:r>
+        <w:rPr>
+          <w:rFonts w:ascii="Times New Roman" w:hAnsi="Times New Roman" w:cs="Times New Roman"/>
+        </w:rPr>
+        <w:t xml:space="preserve">TIMER1 </w:t>
+      </w:r>
+      <w:r>
+        <w:rPr>
+          <w:rFonts w:ascii="Times New Roman" w:hAnsi="Times New Roman" w:cs="Times New Roman"/>
+        </w:rPr>
+        <w:t>prescaler</w:t>
+      </w:r>
+      <w:r>
+        <w:rPr>
+          <w:rFonts w:ascii="Times New Roman" w:hAnsi="Times New Roman" w:cs="Times New Roman"/>
+        </w:rPr>
+        <w:t xml:space="preserve"> to </w:t>
+      </w:r>
+      <w:r>
+        <w:rPr>
+          <w:rFonts w:ascii="Times New Roman" w:hAnsi="Times New Roman" w:cs="Times New Roman"/>
+        </w:rPr>
+        <w:t>1</w:t>
+      </w:r>
+      <w:r>
+        <w:rPr>
+          <w:rFonts w:ascii="Times New Roman" w:hAnsi="Times New Roman" w:cs="Times New Roman"/>
+        </w:rPr>
+        <w:t xml:space="preserve"> so TIMER1 = 16 MHz.</w:t>
+      </w:r>
+    </w:p>
+    <w:p>
+      <w:pPr>
+        <w:pStyle w:val="ListParagraph"/>
+        <w:numPr>
+          <w:ilvl w:val="1"/>
+          <w:numId w:val="5"/>
+        </w:numPr>
+        <w:rPr>
+          <w:rFonts w:ascii="Times New Roman" w:hAnsi="Times New Roman" w:cs="Times New Roman"/>
+        </w:rPr>
+      </w:pPr>
+      <w:r>
+        <w:rPr>
+          <w:rFonts w:ascii="Times New Roman" w:hAnsi="Times New Roman" w:cs="Times New Roman"/>
+        </w:rPr>
+        <w:t>Frequency of timer interrupt = system clock frequency/(prescaler  * compare match register value + 1)</w:t>
+      </w:r>
+    </w:p>
+    <w:p>
+      <w:pPr>
+        <w:pStyle w:val="ListParagraph"/>
+        <w:numPr>
+          <w:ilvl w:val="0"/>
+          <w:numId w:val="5"/>
+        </w:numPr>
+        <w:rPr>
+          <w:rFonts w:ascii="Times New Roman" w:hAnsi="Times New Roman" w:cs="Times New Roman"/>
+        </w:rPr>
+      </w:pPr>
+      <w:r>
+        <w:rPr>
+          <w:rFonts w:ascii="Times New Roman" w:hAnsi="Times New Roman" w:cs="Times New Roman"/>
+        </w:rPr>
+        <w:t xml:space="preserve">Timer operates in phase correct, PWM mode. </w:t>
+      </w:r>
+      <w:r>
+        <w:rPr>
+          <w:rFonts w:ascii="Times New Roman" w:hAnsi="Times New Roman" w:cs="Times New Roman"/>
+        </w:rPr>
+        <w:t xml:space="preserve">TOP value is stored in </w:t>
+      </w:r>
+      <w:r>
+        <w:rPr>
+          <w:rFonts w:ascii="Times New Roman" w:hAnsi="Times New Roman" w:cs="Times New Roman"/>
+        </w:rPr>
+        <w:t>ICR1, since OCR1A/B are used to control PWM output pins.</w:t>
+      </w:r>
+    </w:p>
+    <w:p>
+      <w:pPr>
+        <w:pStyle w:val="ListParagraph"/>
+        <w:numPr>
+          <w:ilvl w:val="1"/>
+          <w:numId w:val="5"/>
+        </w:numPr>
+        <w:rPr>
+          <w:rFonts w:ascii="Times New Roman" w:hAnsi="Times New Roman" w:cs="Times New Roman"/>
+        </w:rPr>
+      </w:pPr>
+      <w:r>
+        <w:rPr>
+          <w:rFonts w:ascii="Times New Roman" w:hAnsi="Times New Roman" w:cs="Times New Roman"/>
+        </w:rPr>
+        <w:t>Set WGM13 to 1, WGM12 to 0, WGM11 to 1, WGM10 to 0.</w:t>
+      </w:r>
+    </w:p>
+    <w:p>
+      <w:pPr>
+        <w:pStyle w:val="ListParagraph"/>
+        <w:numPr>
+          <w:ilvl w:val="0"/>
+          <w:numId w:val="5"/>
+        </w:numPr>
+        <w:rPr>
+          <w:rFonts w:ascii="Times New Roman" w:hAnsi="Times New Roman" w:cs="Times New Roman"/>
+        </w:rPr>
+      </w:pPr>
+      <w:r>
+        <w:rPr>
+          <w:rFonts w:ascii="Times New Roman" w:hAnsi="Times New Roman" w:cs="Times New Roman"/>
+        </w:rPr>
+        <w:t>Maximize PWM frequency.</w:t>
+      </w:r>
+    </w:p>
+    <w:p>
+      <w:pPr>
+        <w:pStyle w:val="ListParagraph"/>
+        <w:numPr>
+          <w:ilvl w:val="1"/>
+          <w:numId w:val="5"/>
+        </w:numPr>
+        <w:rPr>
+          <w:rFonts w:ascii="Times New Roman" w:hAnsi="Times New Roman" w:cs="Times New Roman"/>
+        </w:rPr>
+      </w:pPr>
+      <w:r>
+        <w:rPr>
+          <w:rFonts w:ascii="Times New Roman" w:hAnsi="Times New Roman" w:cs="Times New Roman"/>
+        </w:rPr>
+        <w:t xml:space="preserve">PWM frequency = timer </w:t>
+      </w:r>
+    </w:p>
+    <w:p>
+      <w:pPr>
+        <w:pStyle w:val="ListParagraph"/>
+        <w:numPr>
+          <w:ilvl w:val="1"/>
+          <w:numId w:val="5"/>
+        </w:numPr>
+        <w:rPr>
+          <w:rFonts w:ascii="Times New Roman" w:hAnsi="Times New Roman" w:cs="Times New Roman"/>
+        </w:rPr>
+      </w:pPr>
+      <w:r>
+        <w:rPr>
+          <w:rFonts w:ascii="Times New Roman" w:hAnsi="Times New Roman" w:cs="Times New Roman"/>
+        </w:rPr>
+        <w:t>Write 0xFF to ICR1L.</w:t>
+      </w:r>
+    </w:p>
+    <w:p>
+      <w:pPr>
+        <w:pStyle w:val="ListParagraph"/>
+        <w:numPr>
+          <w:ilvl w:val="1"/>
+          <w:numId w:val="5"/>
+        </w:numPr>
+        <w:rPr>
+          <w:rFonts w:ascii="Times New Roman" w:hAnsi="Times New Roman" w:cs="Times New Roman"/>
+        </w:rPr>
+      </w:pPr>
+      <w:r>
+        <w:rPr>
+          <w:rFonts w:ascii="Times New Roman" w:hAnsi="Times New Roman" w:cs="Times New Roman"/>
+        </w:rPr>
+        <w:t>Write 0xFF, shifted 8 bits to ICR1H.</w:t>
+      </w:r>
+    </w:p>
+    <w:p>
+      <w:pPr>
         <w:rPr>
           <w:rFonts w:ascii="Times New Roman" w:hAnsi="Times New Roman" w:cs="Times New Roman"/>
           <w:b/>
           <w:bCs/>
         </w:rPr>
-        <w:t>Setup Pins</w:t>
-      </w:r>
-    </w:p>
-    <w:p>
-      <w:pPr>
-        <w:pStyle w:val="ListParagraph"/>
-        <w:numPr>
-          <w:ilvl w:val="0"/>
-          <w:numId w:val="5"/>
-        </w:numPr>
-        <w:rPr>
-          <w:rFonts w:ascii="Times New Roman" w:hAnsi="Times New Roman" w:cs="Times New Roman"/>
-        </w:rPr>
-      </w:pPr>
-      <w:r>
-        <w:rPr>
-          <w:rFonts w:ascii="Times New Roman" w:hAnsi="Times New Roman" w:cs="Times New Roman"/>
-        </w:rPr>
-        <w:t>Set PD1 and PD2 as output pins.</w:t>
-      </w:r>
-    </w:p>
-    <w:p>
-      <w:pPr>
-        <w:pStyle w:val="ListParagraph"/>
-        <w:numPr>
-          <w:ilvl w:val="0"/>
-          <w:numId w:val="5"/>
-        </w:numPr>
-        <w:rPr>
-          <w:rFonts w:ascii="Times New Roman" w:hAnsi="Times New Roman" w:cs="Times New Roman"/>
-        </w:rPr>
-      </w:pPr>
-      <w:r>
-        <w:rPr>
-          <w:rFonts w:ascii="Times New Roman" w:hAnsi="Times New Roman" w:cs="Times New Roman"/>
-        </w:rPr>
-        <w:t>Set PA0 and PA1 as input pins.</w:t>
-      </w:r>
-    </w:p>
-    <w:p>
-      <w:pPr>
+      </w:pPr>
+      <w:r>
         <w:rPr>
           <w:rFonts w:ascii="Times New Roman" w:hAnsi="Times New Roman" w:cs="Times New Roman"/>
           <w:b/>
           <w:bCs/>
         </w:rPr>
-      </w:pPr>
-      <w:r>
-        <w:rPr>
-          <w:rFonts w:ascii="Times New Roman" w:hAnsi="Times New Roman" w:cs="Times New Roman"/>
-          <w:b/>
-          <w:bCs/>
-        </w:rPr>
         <w:t>Setup ADC</w:t>
       </w:r>
     </w:p>
@@ -233,21 +376,7 @@
         <w:rPr>
           <w:rFonts w:ascii="Times New Roman" w:hAnsi="Times New Roman" w:cs="Times New Roman"/>
         </w:rPr>
-        <w:t xml:space="preserve">Left aligned for </w:t>
-      </w:r>
-      <w:proofErr w:type="gramStart"/>
-      <w:r>
-        <w:rPr>
-          <w:rFonts w:ascii="Times New Roman" w:hAnsi="Times New Roman" w:cs="Times New Roman"/>
-        </w:rPr>
-        <w:t>8 bit</w:t>
-      </w:r>
-      <w:proofErr w:type="gramEnd"/>
-      <w:r>
-        <w:rPr>
-          <w:rFonts w:ascii="Times New Roman" w:hAnsi="Times New Roman" w:cs="Times New Roman"/>
-        </w:rPr>
-        <w:t xml:space="preserve"> resolution: write 1 to ADMUX.ADLAR</w:t>
+        <w:t>Left aligned for 8 bit resolution: write 1 to ADMUX.ADLAR</w:t>
       </w:r>
     </w:p>
     <w:p>
@@ -261,19 +390,11 @@
           <w:rFonts w:ascii="Times New Roman" w:hAnsi="Times New Roman" w:cs="Times New Roman"/>
         </w:rPr>
       </w:pPr>
-      <w:proofErr w:type="spellStart"/>
-      <w:r>
-        <w:rPr>
-          <w:rFonts w:ascii="Times New Roman" w:hAnsi="Times New Roman" w:cs="Times New Roman"/>
-        </w:rPr>
-        <w:t>Prescaler</w:t>
-      </w:r>
-      <w:proofErr w:type="spellEnd"/>
-      <w:r>
-        <w:rPr>
-          <w:rFonts w:ascii="Times New Roman" w:hAnsi="Times New Roman" w:cs="Times New Roman"/>
-        </w:rPr>
-        <w:t xml:space="preserve"> = 128 for 16 MHz clock</w:t>
+      <w:r>
+        <w:rPr>
+          <w:rFonts w:ascii="Times New Roman" w:hAnsi="Times New Roman" w:cs="Times New Roman"/>
+        </w:rPr>
+        <w:t>Prescaler = 128 for 16 MHz clock</w:t>
       </w:r>
     </w:p>
     <w:p>
@@ -291,50 +412,14 @@
         <w:rPr>
           <w:rFonts w:ascii="Times New Roman" w:hAnsi="Times New Roman" w:cs="Times New Roman"/>
         </w:rPr>
-        <w:t xml:space="preserve">ADC operates from 50 </w:t>
-      </w:r>
-      <w:proofErr w:type="spellStart"/>
-      <w:r>
-        <w:rPr>
-          <w:rFonts w:ascii="Times New Roman" w:hAnsi="Times New Roman" w:cs="Times New Roman"/>
-        </w:rPr>
-        <w:t>KHz</w:t>
-      </w:r>
-      <w:proofErr w:type="spellEnd"/>
-      <w:r>
-        <w:rPr>
-          <w:rFonts w:ascii="Times New Roman" w:hAnsi="Times New Roman" w:cs="Times New Roman"/>
-        </w:rPr>
-        <w:t xml:space="preserve"> to </w:t>
-      </w:r>
-      <w:r>
-        <w:rPr>
-          <w:rFonts w:ascii="Times New Roman" w:hAnsi="Times New Roman" w:cs="Times New Roman"/>
-        </w:rPr>
-        <w:t xml:space="preserve">200 </w:t>
-      </w:r>
-      <w:proofErr w:type="spellStart"/>
-      <w:r>
-        <w:rPr>
-          <w:rFonts w:ascii="Times New Roman" w:hAnsi="Times New Roman" w:cs="Times New Roman"/>
-        </w:rPr>
-        <w:t>KHz</w:t>
-      </w:r>
-      <w:proofErr w:type="spellEnd"/>
-      <w:r>
-        <w:rPr>
-          <w:rFonts w:ascii="Times New Roman" w:hAnsi="Times New Roman" w:cs="Times New Roman"/>
-        </w:rPr>
-        <w:t xml:space="preserve"> to get maximum </w:t>
-      </w:r>
-      <w:proofErr w:type="gramStart"/>
-      <w:r>
-        <w:rPr>
-          <w:rFonts w:ascii="Times New Roman" w:hAnsi="Times New Roman" w:cs="Times New Roman"/>
-        </w:rPr>
-        <w:t>resolution</w:t>
-      </w:r>
-      <w:proofErr w:type="gramEnd"/>
+        <w:t xml:space="preserve">ADC operates from 50 KHz to </w:t>
+      </w:r>
+      <w:r>
+        <w:rPr>
+          <w:rFonts w:ascii="Times New Roman" w:hAnsi="Times New Roman" w:cs="Times New Roman"/>
+        </w:rPr>
+        <w:t>200 KHz to get maximum resolution</w:t>
+      </w:r>
     </w:p>
     <w:p>
       <w:pPr>
@@ -351,21 +436,7 @@
         <w:rPr>
           <w:rFonts w:ascii="Times New Roman" w:hAnsi="Times New Roman" w:cs="Times New Roman"/>
         </w:rPr>
-        <w:t xml:space="preserve">16 MHz/128 = 125 </w:t>
-      </w:r>
-      <w:proofErr w:type="spellStart"/>
-      <w:r>
-        <w:rPr>
-          <w:rFonts w:ascii="Times New Roman" w:hAnsi="Times New Roman" w:cs="Times New Roman"/>
-        </w:rPr>
-        <w:t>KHz</w:t>
-      </w:r>
-      <w:proofErr w:type="spellEnd"/>
-      <w:r>
-        <w:rPr>
-          <w:rFonts w:ascii="Times New Roman" w:hAnsi="Times New Roman" w:cs="Times New Roman"/>
-        </w:rPr>
-        <w:t xml:space="preserve"> ADC frequency</w:t>
+        <w:t>16 MHz/128 = 125 KHz ADC frequency</w:t>
       </w:r>
     </w:p>
     <w:p>
@@ -419,21 +490,7 @@
         <w:rPr>
           <w:rFonts w:ascii="Times New Roman" w:hAnsi="Times New Roman" w:cs="Times New Roman"/>
         </w:rPr>
-        <w:t xml:space="preserve">This will change periodically to channel 1 </w:t>
-      </w:r>
-      <w:proofErr w:type="gramStart"/>
-      <w:r>
-        <w:rPr>
-          <w:rFonts w:ascii="Times New Roman" w:hAnsi="Times New Roman" w:cs="Times New Roman"/>
-        </w:rPr>
-        <w:t>in order to</w:t>
-      </w:r>
-      <w:proofErr w:type="gramEnd"/>
-      <w:r>
-        <w:rPr>
-          <w:rFonts w:ascii="Times New Roman" w:hAnsi="Times New Roman" w:cs="Times New Roman"/>
-        </w:rPr>
-        <w:t xml:space="preserve"> read the potentiometer.</w:t>
+        <w:t>This will change periodically to channel 1 in order to read the potentiometer.</w:t>
       </w:r>
     </w:p>
     <w:p>
@@ -614,21 +671,7 @@
         <w:rPr>
           <w:rFonts w:ascii="Times New Roman" w:hAnsi="Times New Roman" w:cs="Times New Roman"/>
         </w:rPr>
-        <w:t xml:space="preserve">Note: Takes 25 ADC clock cycles to initialize </w:t>
-      </w:r>
-      <w:proofErr w:type="gramStart"/>
-      <w:r>
-        <w:rPr>
-          <w:rFonts w:ascii="Times New Roman" w:hAnsi="Times New Roman" w:cs="Times New Roman"/>
-        </w:rPr>
-        <w:t>first</w:t>
-      </w:r>
-      <w:proofErr w:type="gramEnd"/>
-      <w:r>
-        <w:rPr>
-          <w:rFonts w:ascii="Times New Roman" w:hAnsi="Times New Roman" w:cs="Times New Roman"/>
-        </w:rPr>
-        <w:t xml:space="preserve"> conversion. After that, further conversions take 13 ADC clock cycles (13.5 for auto triggered conversions).</w:t>
+        <w:t>Note: Takes 25 ADC clock cycles to initialize first conversion. After that, further conversions take 13 ADC clock cycles (13.5 for auto triggered conversions).</w:t>
       </w:r>
     </w:p>
     <w:p>
@@ -654,14 +697,12 @@
         </w:rPr>
         <w:t xml:space="preserve">global </w:t>
       </w:r>
-      <w:proofErr w:type="gramStart"/>
       <w:r>
         <w:rPr>
           <w:rFonts w:ascii="Times New Roman" w:hAnsi="Times New Roman" w:cs="Times New Roman"/>
         </w:rPr>
         <w:t>interrupts</w:t>
       </w:r>
-      <w:proofErr w:type="gramEnd"/>
       <w:r>
         <w:rPr>
           <w:rFonts w:ascii="Times New Roman" w:hAnsi="Times New Roman" w:cs="Times New Roman"/>
@@ -739,6 +780,7 @@
         <w:rPr>
           <w:rFonts w:ascii="Times New Roman" w:hAnsi="Times New Roman" w:cs="Times New Roman"/>
         </w:rPr>
+        <w:lastRenderedPageBreak/>
         <w:t>If ADMUX.MUX</w:t>
       </w:r>
       <w:r>
@@ -842,7 +884,7 @@
           <w:b/>
           <w:bCs/>
         </w:rPr>
-        <w:t>ADC Complete</w:t>
+        <w:t>TIMER1</w:t>
       </w:r>
     </w:p>
     <w:p>
@@ -857,245 +899,139 @@
         </w:rPr>
       </w:pPr>
       <w:r>
+        <w:rPr>
+          <w:rFonts w:ascii="Times New Roman" w:hAnsi="Times New Roman" w:cs="Times New Roman"/>
+        </w:rPr>
+        <w:t>Increment counter.</w:t>
+      </w:r>
+    </w:p>
+    <w:p>
+      <w:pPr>
+        <w:pStyle w:val="ListParagraph"/>
+        <w:numPr>
+          <w:ilvl w:val="0"/>
+          <w:numId w:val="4"/>
+        </w:numPr>
+        <w:rPr>
+          <w:rFonts w:ascii="Times New Roman" w:hAnsi="Times New Roman" w:cs="Times New Roman"/>
+        </w:rPr>
+      </w:pPr>
+      <w:r>
+        <w:rPr>
+          <w:rFonts w:ascii="Times New Roman" w:hAnsi="Times New Roman" w:cs="Times New Roman"/>
+        </w:rPr>
+        <w:t xml:space="preserve">If counter = </w:t>
+      </w:r>
+      <w:r>
+        <w:rPr>
+          <w:rFonts w:ascii="Times New Roman" w:hAnsi="Times New Roman" w:cs="Times New Roman"/>
+        </w:rPr>
+        <w:t>n</w:t>
+      </w:r>
+      <w:r>
+        <w:rPr>
+          <w:rFonts w:ascii="Times New Roman" w:hAnsi="Times New Roman" w:cs="Times New Roman"/>
+        </w:rPr>
+        <w:t>:</w:t>
+      </w:r>
+    </w:p>
+    <w:p>
+      <w:pPr>
+        <w:pStyle w:val="ListParagraph"/>
+        <w:numPr>
+          <w:ilvl w:val="1"/>
+          <w:numId w:val="4"/>
+        </w:numPr>
+        <w:rPr>
+          <w:rFonts w:ascii="Times New Roman" w:hAnsi="Times New Roman" w:cs="Times New Roman"/>
+        </w:rPr>
+      </w:pPr>
+      <w:r>
+        <w:rPr>
+          <w:rFonts w:ascii="Times New Roman" w:hAnsi="Times New Roman" w:cs="Times New Roman"/>
+        </w:rPr>
+        <w:t>Switch ADC channels.</w:t>
+      </w:r>
+    </w:p>
+    <w:p>
+      <w:pPr>
+        <w:pStyle w:val="ListParagraph"/>
+        <w:numPr>
+          <w:ilvl w:val="1"/>
+          <w:numId w:val="4"/>
+        </w:numPr>
+        <w:rPr>
+          <w:rFonts w:ascii="Times New Roman" w:hAnsi="Times New Roman" w:cs="Times New Roman"/>
+        </w:rPr>
+      </w:pPr>
+      <w:r>
+        <w:rPr>
+          <w:rFonts w:ascii="Times New Roman" w:hAnsi="Times New Roman" w:cs="Times New Roman"/>
+        </w:rPr>
+        <w:t>Reset counter = 0.</w:t>
+      </w:r>
+    </w:p>
+    <w:p>
+      <w:pPr>
+        <w:pStyle w:val="ListParagraph"/>
+        <w:numPr>
+          <w:ilvl w:val="0"/>
+          <w:numId w:val="4"/>
+        </w:numPr>
+        <w:rPr>
+          <w:rFonts w:ascii="Times New Roman" w:hAnsi="Times New Roman" w:cs="Times New Roman"/>
+        </w:rPr>
+      </w:pPr>
+      <w:r>
+        <w:rPr>
+          <w:rFonts w:ascii="Times New Roman" w:hAnsi="Times New Roman" w:cs="Times New Roman"/>
+        </w:rPr>
+        <w:t>If counter = 0:</w:t>
+      </w:r>
+    </w:p>
+    <w:p>
+      <w:pPr>
+        <w:pStyle w:val="ListParagraph"/>
+        <w:numPr>
+          <w:ilvl w:val="1"/>
+          <w:numId w:val="4"/>
+        </w:numPr>
+        <w:rPr>
+          <w:rFonts w:ascii="Times New Roman" w:hAnsi="Times New Roman" w:cs="Times New Roman"/>
+        </w:rPr>
+      </w:pPr>
+      <w:r>
+        <w:rPr>
+          <w:rFonts w:ascii="Times New Roman" w:hAnsi="Times New Roman" w:cs="Times New Roman"/>
+        </w:rPr>
+        <w:t>Switch ADC channels</w:t>
+      </w:r>
+    </w:p>
+    <w:p>
+      <w:pPr>
+        <w:pStyle w:val="ListParagraph"/>
+        <w:numPr>
+          <w:ilvl w:val="0"/>
+          <w:numId w:val="4"/>
+        </w:numPr>
+        <w:rPr>
+          <w:rFonts w:ascii="Times New Roman" w:hAnsi="Times New Roman" w:cs="Times New Roman"/>
+        </w:rPr>
+      </w:pPr>
+      <w:r>
+        <w:rPr>
+          <w:rFonts w:ascii="Times New Roman" w:hAnsi="Times New Roman" w:cs="Times New Roman"/>
+        </w:rPr>
+        <w:t>Initiate ADC conversion.</w:t>
+      </w:r>
+    </w:p>
+    <w:p>
+      <w:pPr>
         <w:rPr>
           <w:rFonts w:ascii="Times New Roman" w:hAnsi="Times New Roman" w:cs="Times New Roman"/>
           <w:b/>
           <w:bCs/>
         </w:rPr>
-        <w:t xml:space="preserve">POTENTIOMETER LOGIC: </w:t>
-      </w:r>
-      <w:r>
-        <w:rPr>
-          <w:rFonts w:ascii="Times New Roman" w:hAnsi="Times New Roman" w:cs="Times New Roman"/>
-        </w:rPr>
-        <w:t xml:space="preserve">If counter = n (n to be found experimentally) </w:t>
-      </w:r>
-    </w:p>
-    <w:p>
-      <w:pPr>
-        <w:pStyle w:val="ListParagraph"/>
-        <w:numPr>
-          <w:ilvl w:val="1"/>
-          <w:numId w:val="4"/>
-        </w:numPr>
-        <w:rPr>
-          <w:rFonts w:ascii="Times New Roman" w:hAnsi="Times New Roman" w:cs="Times New Roman"/>
-        </w:rPr>
-      </w:pPr>
-      <w:r>
-        <w:rPr>
-          <w:rFonts w:ascii="Times New Roman" w:hAnsi="Times New Roman" w:cs="Times New Roman"/>
-        </w:rPr>
-        <w:t xml:space="preserve">Read </w:t>
-      </w:r>
-      <w:r>
-        <w:rPr>
-          <w:rFonts w:ascii="Times New Roman" w:hAnsi="Times New Roman" w:cs="Times New Roman"/>
-        </w:rPr>
-        <w:t>ADCH into POT.</w:t>
-      </w:r>
-      <w:r>
-        <w:rPr>
-          <w:rFonts w:ascii="Times New Roman" w:hAnsi="Times New Roman" w:cs="Times New Roman"/>
-        </w:rPr>
-        <w:t xml:space="preserve"> Leave </w:t>
-      </w:r>
-      <w:proofErr w:type="spellStart"/>
-      <w:r>
-        <w:rPr>
-          <w:rFonts w:ascii="Times New Roman" w:hAnsi="Times New Roman" w:cs="Times New Roman"/>
-        </w:rPr>
-        <w:t>ADCin</w:t>
-      </w:r>
-      <w:proofErr w:type="spellEnd"/>
-      <w:r>
-        <w:rPr>
-          <w:rFonts w:ascii="Times New Roman" w:hAnsi="Times New Roman" w:cs="Times New Roman"/>
-        </w:rPr>
-        <w:t xml:space="preserve"> unchanged.</w:t>
-      </w:r>
-    </w:p>
-    <w:p>
-      <w:pPr>
-        <w:pStyle w:val="ListParagraph"/>
-        <w:numPr>
-          <w:ilvl w:val="1"/>
-          <w:numId w:val="4"/>
-        </w:numPr>
-        <w:rPr>
-          <w:rFonts w:ascii="Times New Roman" w:hAnsi="Times New Roman" w:cs="Times New Roman"/>
-        </w:rPr>
-      </w:pPr>
-      <w:r>
-        <w:rPr>
-          <w:rFonts w:ascii="Times New Roman" w:hAnsi="Times New Roman" w:cs="Times New Roman"/>
-        </w:rPr>
-        <w:t>Call change channels function again.</w:t>
-      </w:r>
-    </w:p>
-    <w:p>
-      <w:pPr>
-        <w:pStyle w:val="ListParagraph"/>
-        <w:numPr>
-          <w:ilvl w:val="1"/>
-          <w:numId w:val="4"/>
-        </w:numPr>
-        <w:rPr>
-          <w:rFonts w:ascii="Times New Roman" w:hAnsi="Times New Roman" w:cs="Times New Roman"/>
-        </w:rPr>
-      </w:pPr>
-      <w:r>
-        <w:rPr>
-          <w:rFonts w:ascii="Times New Roman" w:hAnsi="Times New Roman" w:cs="Times New Roman"/>
-        </w:rPr>
-        <w:lastRenderedPageBreak/>
-        <w:t>Reset counter = 0.</w:t>
-      </w:r>
-    </w:p>
-    <w:p>
-      <w:pPr>
-        <w:pStyle w:val="ListParagraph"/>
-        <w:numPr>
-          <w:ilvl w:val="0"/>
-          <w:numId w:val="4"/>
-        </w:numPr>
-        <w:rPr>
-          <w:rFonts w:ascii="Times New Roman" w:hAnsi="Times New Roman" w:cs="Times New Roman"/>
-        </w:rPr>
-      </w:pPr>
-      <w:r>
-        <w:rPr>
-          <w:rFonts w:ascii="Times New Roman" w:hAnsi="Times New Roman" w:cs="Times New Roman"/>
-        </w:rPr>
-        <w:t xml:space="preserve">Map upper and lower </w:t>
-      </w:r>
-      <w:proofErr w:type="spellStart"/>
-      <w:r>
-        <w:rPr>
-          <w:rFonts w:ascii="Times New Roman" w:hAnsi="Times New Roman" w:cs="Times New Roman"/>
-        </w:rPr>
-        <w:t>threshholds</w:t>
-      </w:r>
-      <w:proofErr w:type="spellEnd"/>
-      <w:r>
-        <w:rPr>
-          <w:rFonts w:ascii="Times New Roman" w:hAnsi="Times New Roman" w:cs="Times New Roman"/>
-        </w:rPr>
-        <w:t xml:space="preserve"> based on potentiometer value.</w:t>
-      </w:r>
-    </w:p>
-    <w:p>
-      <w:pPr>
-        <w:pStyle w:val="ListParagraph"/>
-        <w:numPr>
-          <w:ilvl w:val="0"/>
-          <w:numId w:val="4"/>
-        </w:numPr>
-        <w:rPr>
-          <w:rFonts w:ascii="Times New Roman" w:hAnsi="Times New Roman" w:cs="Times New Roman"/>
-        </w:rPr>
-      </w:pPr>
-      <w:r>
-        <w:rPr>
-          <w:rFonts w:ascii="Times New Roman" w:hAnsi="Times New Roman" w:cs="Times New Roman"/>
-        </w:rPr>
-        <w:t xml:space="preserve">Map input values to </w:t>
-      </w:r>
-      <w:r>
-        <w:rPr>
-          <w:rFonts w:ascii="Times New Roman" w:hAnsi="Times New Roman" w:cs="Times New Roman"/>
-        </w:rPr>
-        <w:t>amplified equivalents.</w:t>
-      </w:r>
-    </w:p>
-    <w:p>
-      <w:pPr>
-        <w:pStyle w:val="ListParagraph"/>
-        <w:numPr>
-          <w:ilvl w:val="0"/>
-          <w:numId w:val="4"/>
-        </w:numPr>
-        <w:rPr>
-          <w:rFonts w:ascii="Times New Roman" w:hAnsi="Times New Roman" w:cs="Times New Roman"/>
-        </w:rPr>
-      </w:pPr>
-      <w:r>
-        <w:rPr>
-          <w:rFonts w:ascii="Times New Roman" w:hAnsi="Times New Roman" w:cs="Times New Roman"/>
-        </w:rPr>
-        <w:t>If (ADC value &gt;= upper threshold)</w:t>
-      </w:r>
-    </w:p>
-    <w:p>
-      <w:pPr>
-        <w:pStyle w:val="ListParagraph"/>
-        <w:numPr>
-          <w:ilvl w:val="1"/>
-          <w:numId w:val="4"/>
-        </w:numPr>
-        <w:rPr>
-          <w:rFonts w:ascii="Times New Roman" w:hAnsi="Times New Roman" w:cs="Times New Roman"/>
-        </w:rPr>
-      </w:pPr>
-      <w:r>
-        <w:rPr>
-          <w:rFonts w:ascii="Times New Roman" w:hAnsi="Times New Roman" w:cs="Times New Roman"/>
-        </w:rPr>
-        <w:t>Set output value = upper threshold</w:t>
-      </w:r>
-    </w:p>
-    <w:p>
-      <w:pPr>
-        <w:pStyle w:val="ListParagraph"/>
-        <w:numPr>
-          <w:ilvl w:val="0"/>
-          <w:numId w:val="4"/>
-        </w:numPr>
-        <w:rPr>
-          <w:rFonts w:ascii="Times New Roman" w:hAnsi="Times New Roman" w:cs="Times New Roman"/>
-        </w:rPr>
-      </w:pPr>
-      <w:r>
-        <w:rPr>
-          <w:rFonts w:ascii="Times New Roman" w:hAnsi="Times New Roman" w:cs="Times New Roman"/>
-        </w:rPr>
-        <w:t xml:space="preserve">If </w:t>
-      </w:r>
-      <w:r>
-        <w:rPr>
-          <w:rFonts w:ascii="Times New Roman" w:hAnsi="Times New Roman" w:cs="Times New Roman"/>
-        </w:rPr>
-        <w:t>(ADC value &lt;= lower threshold)</w:t>
-      </w:r>
-    </w:p>
-    <w:p>
-      <w:pPr>
-        <w:pStyle w:val="ListParagraph"/>
-        <w:numPr>
-          <w:ilvl w:val="1"/>
-          <w:numId w:val="4"/>
-        </w:numPr>
-        <w:rPr>
-          <w:rFonts w:ascii="Times New Roman" w:hAnsi="Times New Roman" w:cs="Times New Roman"/>
-        </w:rPr>
-      </w:pPr>
-      <w:r>
-        <w:rPr>
-          <w:rFonts w:ascii="Times New Roman" w:hAnsi="Times New Roman" w:cs="Times New Roman"/>
-        </w:rPr>
-        <w:t>Set output value = lower threshold</w:t>
-      </w:r>
-    </w:p>
-    <w:p>
-      <w:pPr>
-        <w:pStyle w:val="ListParagraph"/>
-        <w:numPr>
-          <w:ilvl w:val="0"/>
-          <w:numId w:val="4"/>
-        </w:numPr>
-        <w:rPr>
-          <w:rFonts w:ascii="Times New Roman" w:hAnsi="Times New Roman" w:cs="Times New Roman"/>
-        </w:rPr>
       </w:pPr>
       <w:r>
         <w:rPr>
@@ -1103,38 +1039,278 @@
           <w:b/>
           <w:bCs/>
         </w:rPr>
-        <w:t xml:space="preserve">POTENTIOMETER LOGIC: </w:t>
-      </w:r>
-      <w:r>
-        <w:rPr>
-          <w:rFonts w:ascii="Times New Roman" w:hAnsi="Times New Roman" w:cs="Times New Roman"/>
-        </w:rPr>
-        <w:t xml:space="preserve">If </w:t>
-      </w:r>
-      <w:r>
-        <w:rPr>
-          <w:rFonts w:ascii="Times New Roman" w:hAnsi="Times New Roman" w:cs="Times New Roman"/>
-        </w:rPr>
-        <w:t>(++counter=n)</w:t>
-      </w:r>
-    </w:p>
-    <w:p>
-      <w:pPr>
-        <w:pStyle w:val="ListParagraph"/>
-        <w:numPr>
-          <w:ilvl w:val="1"/>
-          <w:numId w:val="4"/>
-        </w:numPr>
-        <w:rPr>
-          <w:rFonts w:ascii="Times New Roman" w:hAnsi="Times New Roman" w:cs="Times New Roman"/>
-        </w:rPr>
-      </w:pPr>
+        <w:t xml:space="preserve">Interrupt Service: </w:t>
+      </w:r>
       <w:r>
         <w:rPr>
           <w:rFonts w:ascii="Times New Roman" w:hAnsi="Times New Roman" w:cs="Times New Roman"/>
           <w:b/>
           <w:bCs/>
         </w:rPr>
+        <w:t>ADC Complete</w:t>
+      </w:r>
+    </w:p>
+    <w:p>
+      <w:pPr>
+        <w:pStyle w:val="ListParagraph"/>
+        <w:numPr>
+          <w:ilvl w:val="0"/>
+          <w:numId w:val="4"/>
+        </w:numPr>
+        <w:rPr>
+          <w:rFonts w:ascii="Times New Roman" w:hAnsi="Times New Roman" w:cs="Times New Roman"/>
+        </w:rPr>
+      </w:pPr>
+      <w:r>
+        <w:rPr>
+          <w:rFonts w:ascii="Times New Roman" w:hAnsi="Times New Roman" w:cs="Times New Roman"/>
+          <w:b/>
+          <w:bCs/>
+        </w:rPr>
+        <w:t xml:space="preserve">POTENTIOMETER LOGIC: </w:t>
+      </w:r>
+      <w:r>
+        <w:rPr>
+          <w:rFonts w:ascii="Times New Roman" w:hAnsi="Times New Roman" w:cs="Times New Roman"/>
+        </w:rPr>
+        <w:t xml:space="preserve">If counter = n (n to be found experimentally) </w:t>
+      </w:r>
+    </w:p>
+    <w:p>
+      <w:pPr>
+        <w:pStyle w:val="ListParagraph"/>
+        <w:numPr>
+          <w:ilvl w:val="1"/>
+          <w:numId w:val="4"/>
+        </w:numPr>
+        <w:rPr>
+          <w:rFonts w:ascii="Times New Roman" w:hAnsi="Times New Roman" w:cs="Times New Roman"/>
+        </w:rPr>
+      </w:pPr>
+      <w:r>
+        <w:rPr>
+          <w:rFonts w:ascii="Times New Roman" w:hAnsi="Times New Roman" w:cs="Times New Roman"/>
+        </w:rPr>
+        <w:t xml:space="preserve">Read </w:t>
+      </w:r>
+      <w:r>
+        <w:rPr>
+          <w:rFonts w:ascii="Times New Roman" w:hAnsi="Times New Roman" w:cs="Times New Roman"/>
+        </w:rPr>
+        <w:t>ADCH into POT.</w:t>
+      </w:r>
+      <w:r>
+        <w:rPr>
+          <w:rFonts w:ascii="Times New Roman" w:hAnsi="Times New Roman" w:cs="Times New Roman"/>
+        </w:rPr>
+        <w:t xml:space="preserve"> Leave ADCin unchanged.</w:t>
+      </w:r>
+    </w:p>
+    <w:p>
+      <w:pPr>
+        <w:pStyle w:val="ListParagraph"/>
+        <w:numPr>
+          <w:ilvl w:val="1"/>
+          <w:numId w:val="4"/>
+        </w:numPr>
+        <w:rPr>
+          <w:rFonts w:ascii="Times New Roman" w:hAnsi="Times New Roman" w:cs="Times New Roman"/>
+        </w:rPr>
+      </w:pPr>
+      <w:r>
+        <w:rPr>
+          <w:rFonts w:ascii="Times New Roman" w:hAnsi="Times New Roman" w:cs="Times New Roman"/>
+        </w:rPr>
+        <w:t>Call change channels function again.</w:t>
+      </w:r>
+    </w:p>
+    <w:p>
+      <w:pPr>
+        <w:pStyle w:val="ListParagraph"/>
+        <w:numPr>
+          <w:ilvl w:val="1"/>
+          <w:numId w:val="4"/>
+        </w:numPr>
+        <w:rPr>
+          <w:rFonts w:ascii="Times New Roman" w:hAnsi="Times New Roman" w:cs="Times New Roman"/>
+        </w:rPr>
+      </w:pPr>
+      <w:r>
+        <w:rPr>
+          <w:rFonts w:ascii="Times New Roman" w:hAnsi="Times New Roman" w:cs="Times New Roman"/>
+        </w:rPr>
+        <w:t>Reset counter = 0.</w:t>
+      </w:r>
+    </w:p>
+    <w:p>
+      <w:pPr>
+        <w:pStyle w:val="ListParagraph"/>
+        <w:numPr>
+          <w:ilvl w:val="0"/>
+          <w:numId w:val="4"/>
+        </w:numPr>
+        <w:rPr>
+          <w:rFonts w:ascii="Times New Roman" w:hAnsi="Times New Roman" w:cs="Times New Roman"/>
+        </w:rPr>
+      </w:pPr>
+      <w:r>
+        <w:rPr>
+          <w:rFonts w:ascii="Times New Roman" w:hAnsi="Times New Roman" w:cs="Times New Roman"/>
+        </w:rPr>
+        <w:t>Map upper and lower threshholds based on potentiometer value.</w:t>
+      </w:r>
+    </w:p>
+    <w:p>
+      <w:pPr>
+        <w:pStyle w:val="ListParagraph"/>
+        <w:numPr>
+          <w:ilvl w:val="0"/>
+          <w:numId w:val="4"/>
+        </w:numPr>
+        <w:rPr>
+          <w:rFonts w:ascii="Times New Roman" w:hAnsi="Times New Roman" w:cs="Times New Roman"/>
+        </w:rPr>
+      </w:pPr>
+      <w:r>
+        <w:rPr>
+          <w:rFonts w:ascii="Times New Roman" w:hAnsi="Times New Roman" w:cs="Times New Roman"/>
+        </w:rPr>
+        <w:t xml:space="preserve">Map input values to </w:t>
+      </w:r>
+      <w:r>
+        <w:rPr>
+          <w:rFonts w:ascii="Times New Roman" w:hAnsi="Times New Roman" w:cs="Times New Roman"/>
+        </w:rPr>
+        <w:t>amplified equivalents.</w:t>
+      </w:r>
+    </w:p>
+    <w:p>
+      <w:pPr>
+        <w:pStyle w:val="ListParagraph"/>
+        <w:numPr>
+          <w:ilvl w:val="0"/>
+          <w:numId w:val="4"/>
+        </w:numPr>
+        <w:rPr>
+          <w:rFonts w:ascii="Times New Roman" w:hAnsi="Times New Roman" w:cs="Times New Roman"/>
+        </w:rPr>
+      </w:pPr>
+      <w:r>
+        <w:rPr>
+          <w:rFonts w:ascii="Times New Roman" w:hAnsi="Times New Roman" w:cs="Times New Roman"/>
+        </w:rPr>
+        <w:t>If (ADC value &gt;= upper threshold)</w:t>
+      </w:r>
+    </w:p>
+    <w:p>
+      <w:pPr>
+        <w:pStyle w:val="ListParagraph"/>
+        <w:numPr>
+          <w:ilvl w:val="1"/>
+          <w:numId w:val="4"/>
+        </w:numPr>
+        <w:rPr>
+          <w:rFonts w:ascii="Times New Roman" w:hAnsi="Times New Roman" w:cs="Times New Roman"/>
+        </w:rPr>
+      </w:pPr>
+      <w:r>
+        <w:rPr>
+          <w:rFonts w:ascii="Times New Roman" w:hAnsi="Times New Roman" w:cs="Times New Roman"/>
+        </w:rPr>
+        <w:t>Set output value = upper threshold</w:t>
+      </w:r>
+    </w:p>
+    <w:p>
+      <w:pPr>
+        <w:pStyle w:val="ListParagraph"/>
+        <w:numPr>
+          <w:ilvl w:val="0"/>
+          <w:numId w:val="4"/>
+        </w:numPr>
+        <w:rPr>
+          <w:rFonts w:ascii="Times New Roman" w:hAnsi="Times New Roman" w:cs="Times New Roman"/>
+        </w:rPr>
+      </w:pPr>
+      <w:r>
+        <w:rPr>
+          <w:rFonts w:ascii="Times New Roman" w:hAnsi="Times New Roman" w:cs="Times New Roman"/>
+        </w:rPr>
+        <w:t xml:space="preserve">If </w:t>
+      </w:r>
+      <w:r>
+        <w:rPr>
+          <w:rFonts w:ascii="Times New Roman" w:hAnsi="Times New Roman" w:cs="Times New Roman"/>
+        </w:rPr>
+        <w:t>(ADC value &lt;= lower threshold)</w:t>
+      </w:r>
+    </w:p>
+    <w:p>
+      <w:pPr>
+        <w:pStyle w:val="ListParagraph"/>
+        <w:numPr>
+          <w:ilvl w:val="1"/>
+          <w:numId w:val="4"/>
+        </w:numPr>
+        <w:rPr>
+          <w:rFonts w:ascii="Times New Roman" w:hAnsi="Times New Roman" w:cs="Times New Roman"/>
+        </w:rPr>
+      </w:pPr>
+      <w:r>
+        <w:rPr>
+          <w:rFonts w:ascii="Times New Roman" w:hAnsi="Times New Roman" w:cs="Times New Roman"/>
+        </w:rPr>
+        <w:t>Set output value = lower threshold</w:t>
+      </w:r>
+    </w:p>
+    <w:p>
+      <w:pPr>
+        <w:pStyle w:val="ListParagraph"/>
+        <w:numPr>
+          <w:ilvl w:val="0"/>
+          <w:numId w:val="4"/>
+        </w:numPr>
+        <w:rPr>
+          <w:rFonts w:ascii="Times New Roman" w:hAnsi="Times New Roman" w:cs="Times New Roman"/>
+        </w:rPr>
+      </w:pPr>
+      <w:r>
+        <w:rPr>
+          <w:rFonts w:ascii="Times New Roman" w:hAnsi="Times New Roman" w:cs="Times New Roman"/>
+          <w:b/>
+          <w:bCs/>
+        </w:rPr>
+        <w:t xml:space="preserve">POTENTIOMETER LOGIC: </w:t>
+      </w:r>
+      <w:r>
+        <w:rPr>
+          <w:rFonts w:ascii="Times New Roman" w:hAnsi="Times New Roman" w:cs="Times New Roman"/>
+        </w:rPr>
+        <w:t xml:space="preserve">If </w:t>
+      </w:r>
+      <w:r>
+        <w:rPr>
+          <w:rFonts w:ascii="Times New Roman" w:hAnsi="Times New Roman" w:cs="Times New Roman"/>
+        </w:rPr>
+        <w:t>(++counter=n)</w:t>
+      </w:r>
+    </w:p>
+    <w:p>
+      <w:pPr>
+        <w:pStyle w:val="ListParagraph"/>
+        <w:numPr>
+          <w:ilvl w:val="1"/>
+          <w:numId w:val="4"/>
+        </w:numPr>
+        <w:rPr>
+          <w:rFonts w:ascii="Times New Roman" w:hAnsi="Times New Roman" w:cs="Times New Roman"/>
+        </w:rPr>
+      </w:pPr>
+      <w:r>
+        <w:rPr>
+          <w:rFonts w:ascii="Times New Roman" w:hAnsi="Times New Roman" w:cs="Times New Roman"/>
+          <w:b/>
+          <w:bCs/>
+        </w:rPr>
         <w:t>Call change channels function</w:t>
       </w:r>
       <w:r>
@@ -1171,50 +1347,25 @@
         <w:rPr>
           <w:rFonts w:ascii="Times New Roman" w:hAnsi="Times New Roman" w:cs="Times New Roman"/>
         </w:rPr>
-        <w:t>Increment counter</w:t>
-      </w:r>
-      <w:r>
-        <w:rPr>
-          <w:rFonts w:ascii="Times New Roman" w:hAnsi="Times New Roman" w:cs="Times New Roman"/>
-        </w:rPr>
-        <w:t>.</w:t>
-      </w:r>
-    </w:p>
-    <w:p>
-      <w:pPr>
-        <w:pStyle w:val="ListParagraph"/>
-        <w:numPr>
-          <w:ilvl w:val="0"/>
-          <w:numId w:val="4"/>
-        </w:numPr>
-        <w:rPr>
-          <w:rFonts w:ascii="Times New Roman" w:hAnsi="Times New Roman" w:cs="Times New Roman"/>
-        </w:rPr>
-      </w:pPr>
-      <w:r>
-        <w:rPr>
-          <w:rFonts w:ascii="Times New Roman" w:hAnsi="Times New Roman" w:cs="Times New Roman"/>
-        </w:rPr>
-        <w:t>Start manual conversion.</w:t>
-      </w:r>
-      <w:r>
-        <w:rPr>
-          <w:rFonts w:ascii="Times New Roman" w:hAnsi="Times New Roman" w:cs="Times New Roman"/>
-        </w:rPr>
-        <w:t xml:space="preserve"> </w:t>
-      </w:r>
-      <w:r>
-        <w:rPr>
-          <w:rFonts w:ascii="Times New Roman" w:hAnsi="Times New Roman" w:cs="Times New Roman"/>
-          <w:highlight w:val="yellow"/>
-        </w:rPr>
-        <w:t>(unless in free running mode)</w:t>
-      </w:r>
-      <w:r>
-        <w:rPr>
-          <w:rFonts w:ascii="Times New Roman" w:hAnsi="Times New Roman" w:cs="Times New Roman"/>
-        </w:rPr>
-        <w:t xml:space="preserve"> </w:t>
+        <w:t>Convert ADC_high and ADC_low into 16 bit value.</w:t>
+      </w:r>
+    </w:p>
+    <w:p>
+      <w:pPr>
+        <w:pStyle w:val="ListParagraph"/>
+        <w:numPr>
+          <w:ilvl w:val="1"/>
+          <w:numId w:val="4"/>
+        </w:numPr>
+        <w:rPr>
+          <w:rFonts w:ascii="Times New Roman" w:hAnsi="Times New Roman" w:cs="Times New Roman"/>
+        </w:rPr>
+      </w:pPr>
+      <w:r>
+        <w:rPr>
+          <w:rFonts w:ascii="Times New Roman" w:hAnsi="Times New Roman" w:cs="Times New Roman"/>
+        </w:rPr>
+        <w:t>Write combined value to OCR1A/B.</w:t>
       </w:r>
     </w:p>
     <w:p>
@@ -1473,7 +1624,7 @@
         <w:rFonts w:ascii="Symbol" w:eastAsiaTheme="minorHAnsi" w:hAnsi="Symbol" w:cs="Times New Roman" w:hint="default"/>
       </w:rPr>
     </w:lvl>
-    <w:lvl w:ilvl="1" w:tplc="04090003" w:tentative="1">
+    <w:lvl w:ilvl="1" w:tplc="04090003">
       <w:start w:val="1"/>
       <w:numFmt w:val="bullet"/>
       <w:lvlText w:val="o"/>

</xml_diff>